<commit_message>
fixed some formatting on the syllabus
</commit_message>
<xml_diff>
--- a/syllabus.docx
+++ b/syllabus.docx
@@ -179,73 +179,7 @@
     </w:p>
     <w:p>
       <w:r>
-        <w:t>Recursion &amp; Backtracking</w:t>
-      </w:r>
-      <w:r>
-        <w:t xml:space="preserve">, </w:t>
-      </w:r>
-      <w:r>
-        <w:t>Asymptotic Analysis (Best/Worst/Average cases, Upper/Lower/Tight bounds)</w:t>
-      </w:r>
-      <w:r>
-        <w:t xml:space="preserve">, </w:t>
-      </w:r>
-      <w:r>
-        <w:t>Writing Generic Java Classes</w:t>
-      </w:r>
-      <w:r>
-        <w:t xml:space="preserve">, </w:t>
-      </w:r>
-      <w:r>
-        <w:t>Review of Linear Structures (List/Stack/Queue)</w:t>
-      </w:r>
-      <w:r>
-        <w:t xml:space="preserve">, </w:t>
-      </w:r>
-      <w:r>
-        <w:t>Doubly Linked Lists</w:t>
-      </w:r>
-      <w:r>
-        <w:t xml:space="preserve">, </w:t>
-      </w:r>
-      <w:r>
-        <w:t>Binary Trees &amp; Traversals (pre/post/in order)</w:t>
-      </w:r>
-      <w:r>
-        <w:t xml:space="preserve">, </w:t>
-      </w:r>
-      <w:r>
-        <w:t>Binary Search Trees</w:t>
-      </w:r>
-      <w:r>
-        <w:t xml:space="preserve">, </w:t>
-      </w:r>
-      <w:r>
-        <w:t>Heaps &amp; Priority Queues</w:t>
-      </w:r>
-      <w:r>
-        <w:t xml:space="preserve">, </w:t>
-      </w:r>
-      <w:r>
-        <w:t>Non-Binary Trees</w:t>
-      </w:r>
-      <w:r>
-        <w:t xml:space="preserve">, </w:t>
-      </w:r>
-      <w:r>
-        <w:t>Sorting</w:t>
-      </w:r>
-      <w:r>
-        <w:t xml:space="preserve">, </w:t>
-      </w:r>
-      <w:r>
-        <w:t>Hashing</w:t>
-      </w:r>
-      <w:r>
-        <w:t xml:space="preserve">, </w:t>
-      </w:r>
-      <w:r>
-        <w:t>Graphs &amp; Traversals (DFS / BFS)</w:t>
+        <w:t>Recursion &amp; Backtracking, Asymptotic Analysis (Best/Worst/Average cases, Upper/Lower/Tight bounds), Writing Generic Java Classes, Review of Linear Structures (List/Stack/Queue), Doubly Linked Lists, Binary Trees &amp; Traversals (pre/post/in order), Binary Search Trees, Heaps &amp; Priority Queues, Non-Binary Trees, Sorting, Hashing, Graphs &amp; Traversals (DFS / BFS)</w:t>
       </w:r>
       <w:r>
         <w:t xml:space="preserve"> </w:t>
@@ -412,31 +346,29 @@
     </w:p>
     <w:p>
       <w:r>
-        <w:tab/>
-        <w:t>2</w:t>
-      </w:r>
-      <w:r>
-        <w:tab/>
-      </w:r>
-    </w:p>
-    <w:p>
-      <w:r>
-        <w:t xml:space="preserve"> </w:t>
-      </w:r>
-    </w:p>
-    <w:p>
-      <w:r>
         <w:t xml:space="preserve">Important Dates: </w:t>
       </w:r>
     </w:p>
     <w:p>
       <w:r>
-        <w:t xml:space="preserve">First Mid-term exam: 10/10 </w:t>
-      </w:r>
-    </w:p>
-    <w:p>
-      <w:r>
-        <w:t xml:space="preserve">Second Mid-term exam: 11/19 </w:t>
+        <w:t>First Mid-term exam: 10/1</w:t>
+      </w:r>
+      <w:r>
+        <w:t>8</w:t>
+      </w:r>
+      <w:r>
+        <w:t xml:space="preserve"> </w:t>
+      </w:r>
+    </w:p>
+    <w:p>
+      <w:r>
+        <w:t>Second Mid-term exam: 11/1</w:t>
+      </w:r>
+      <w:r>
+        <w:t>5</w:t>
+      </w:r>
+      <w:r>
+        <w:t xml:space="preserve"> </w:t>
       </w:r>
     </w:p>
     <w:p>
@@ -447,36 +379,33 @@
     <w:p>
       <w:r>
         <w:t xml:space="preserve"> </w:t>
-      </w:r>
-    </w:p>
-    <w:p>
-      <w:r>
-        <w:t xml:space="preserve"> </w:t>
-      </w:r>
-    </w:p>
-    <w:p>
-      <w:r>
-        <w:t>Grading Scale: This course follows the grading scale of 93-100 A, 90-92 A-, etc.</w:t>
-      </w:r>
-    </w:p>
-    <w:p>
-      <w:r>
-        <w:t xml:space="preserve"> </w:t>
-      </w:r>
-    </w:p>
-    <w:p>
-      <w:r>
-        <w:t xml:space="preserve">Late Work:  </w:t>
-      </w:r>
-    </w:p>
-    <w:p>
-      <w:r>
-        <w:t>Assignments should be turned in on the specified due date. To cover for certain unavoidable situations, each student will be allowed to use three late days throu</w:t>
       </w:r>
       <w:bookmarkStart w:id="0" w:name="_GoBack"/>
       <w:bookmarkEnd w:id="0"/>
-      <w:r>
-        <w:t xml:space="preserve">ghout the term. You may use these separately or combined (a late day cannot be split- which means that if your assignment is delayed even by 30 minutes, it will be counted as a full late day). After you have used up these three late days, further late work will not be given any credit (except in cases of severe illness or emergency – via documented proof). </w:t>
+    </w:p>
+    <w:p>
+      <w:r>
+        <w:t xml:space="preserve"> </w:t>
+      </w:r>
+    </w:p>
+    <w:p>
+      <w:r>
+        <w:t>Grading Scale: This course follows the grading scale of 93-100 A, 90-92 A-, etc.</w:t>
+      </w:r>
+    </w:p>
+    <w:p>
+      <w:r>
+        <w:t xml:space="preserve"> </w:t>
+      </w:r>
+    </w:p>
+    <w:p>
+      <w:r>
+        <w:t xml:space="preserve">Late Work:  </w:t>
+      </w:r>
+    </w:p>
+    <w:p>
+      <w:r>
+        <w:t xml:space="preserve">Assignments should be turned in on the specified due date. To cover for certain unavoidable situations, each student will be allowed to use three late days throughout the term. You may use these separately or combined (a late day cannot be split- which means that if your assignment is delayed even by 30 minutes, it will be counted as a full late day). After you have used up these three late days, further late work will not be given any credit (except in cases of severe illness or emergency – via documented proof). </w:t>
       </w:r>
     </w:p>
     <w:p>
@@ -496,13 +425,16 @@
     </w:p>
     <w:p>
       <w:r>
+        <w:t xml:space="preserve">Accommodating Students with Disabilities  </w:t>
+      </w:r>
+    </w:p>
+    <w:p>
+      <w:r>
+        <w:t xml:space="preserve">Dickinson values diverse types of learners and is committed to ensuring that each student is afforded an equal opportunity to participate in all learning experiences. If you have (or think you may have) a </w:t>
+      </w:r>
+      <w:r>
         <w:lastRenderedPageBreak/>
-        <w:t xml:space="preserve">Accommodating Students with Disabilities  </w:t>
-      </w:r>
-    </w:p>
-    <w:p>
-      <w:r>
-        <w:t>Dickinson values diverse types of learners and is committed to ensuring that each student is afforded an equal opportunity to participate in all learning experiences. If you have (or think you may have) a learning difference or a disability – including a mental health, medical, or physical impairment– that would impact your educational experience in this class, please contact the Office of Disability Services (ODS) to schedule a meeting with Director Marni Jones. She will confidentially discuss your needs, review your documentation, and determine your eligibility for reasonable accommodations. To learn more about available supports, go to www.dickinson.edu/ODS, email DisabilityServices@dickinson.edu, call (717) 245-1734, or go to ODS in 106 Dana Hall.</w:t>
+        <w:t>learning difference or a disability – including a mental health, medical, or physical impairment– that would impact your educational experience in this class, please contact the Office of Disability Services (ODS) to schedule a meeting with Director Marni Jones. She will confidentially discuss your needs, review your documentation, and determine your eligibility for reasonable accommodations. To learn more about available supports, go to www.dickinson.edu/ODS, email DisabilityServices@dickinson.edu, call (717) 245-1734, or go to ODS in 106 Dana Hall.</w:t>
       </w:r>
     </w:p>
     <w:p/>
@@ -1075,6 +1007,7 @@
   <w:style w:type="character" w:default="1" w:styleId="DefaultParagraphFont">
     <w:name w:val="Default Paragraph Font"/>
     <w:uiPriority w:val="1"/>
+    <w:semiHidden/>
     <w:unhideWhenUsed/>
   </w:style>
   <w:style w:type="table" w:default="1" w:styleId="TableNormal">

</xml_diff>

<commit_message>
corrected final exam time
</commit_message>
<xml_diff>
--- a/syllabus.docx
+++ b/syllabus.docx
@@ -373,7 +373,13 @@
     </w:p>
     <w:p>
       <w:r>
-        <w:t xml:space="preserve">Final Exam: 12/16, 2 pm </w:t>
+        <w:t>Final Exam: 12/1</w:t>
+      </w:r>
+      <w:r>
+        <w:t>8</w:t>
+      </w:r>
+      <w:r>
+        <w:t xml:space="preserve">, 2 pm </w:t>
       </w:r>
     </w:p>
     <w:p>

</xml_diff>